<commit_message>
UE05 + UE06 start
</commit_message>
<xml_diff>
--- a/FH/Tutorium/SWE/UE05/Korrektur_Boral.docx
+++ b/FH/Tutorium/SWE/UE05/Korrektur_Boral.docx
@@ -110,6 +110,15 @@
         </w:rPr>
         <w:t xml:space="preserve"> </w:t>
       </w:r>
+      <w:r>
+        <w:rPr>
+          <w:rFonts w:ascii="Arial" w:hAnsi="Arial" w:cs="Arial"/>
+          <w:b/>
+          <w:sz w:val="28"/>
+          <w:szCs w:val="28"/>
+        </w:rPr>
+        <w:t>64</w:t>
+      </w:r>
     </w:p>
     <w:p>
       <w:pPr>
@@ -135,15 +144,6 @@
         </w:rPr>
         <w:t>:</w:t>
       </w:r>
-    </w:p>
-    <w:p>
-      <w:pPr>
-        <w:rPr>
-          <w:rFonts w:ascii="Arial" w:hAnsi="Arial" w:cs="Arial"/>
-          <w:sz w:val="24"/>
-          <w:szCs w:val="24"/>
-        </w:rPr>
-      </w:pPr>
     </w:p>
     <w:p>
       <w:pPr>
@@ -831,7 +831,7 @@
                 <w:sz w:val="24"/>
                 <w:szCs w:val="24"/>
               </w:rPr>
-              <w:t>Macht es Sinn, keine Informationen zu einer Person/Passagier zu haben? Man sollte in diesem Fall über Konstruktoren gewisse Anforderungen stellen (mind. Name, Adresse und Kontonummer z.B)</w:t>
+              <w:t xml:space="preserve">Macht es Sinn, keine Informationen zu einer Person/Passagier zu haben? Man sollte in diesem Fall über Konstruktoren gewisse Anforderungen stellen </w:t>
             </w:r>
           </w:p>
           <w:p>
@@ -864,65 +864,7 @@
                 <w:sz w:val="24"/>
                 <w:szCs w:val="24"/>
               </w:rPr>
-              <w:t xml:space="preserve"> Person – person.h/person.cpp, etc. </w:t>
-            </w:r>
-            <w:r>
-              <w:rPr>
-                <w:rFonts w:ascii="Arial" w:hAnsi="Arial" w:cs="Arial"/>
-                <w:sz w:val="24"/>
-                <w:szCs w:val="24"/>
-              </w:rPr>
-              <w:sym w:font="Wingdings" w:char="F0E0"/>
-            </w:r>
-            <w:r>
-              <w:rPr>
-                <w:rFonts w:ascii="Arial" w:hAnsi="Arial" w:cs="Arial"/>
-                <w:sz w:val="24"/>
-                <w:szCs w:val="24"/>
-              </w:rPr>
-              <w:t xml:space="preserve"> damit ist die Information schön strukturiert und debuggen und erweitern wird leichter!</w:t>
-            </w:r>
-          </w:p>
-          <w:p>
-            <w:pPr>
-              <w:rPr>
-                <w:rFonts w:ascii="Arial" w:hAnsi="Arial" w:cs="Arial"/>
-                <w:sz w:val="24"/>
-                <w:szCs w:val="24"/>
-              </w:rPr>
-            </w:pPr>
-            <w:r>
-              <w:rPr>
-                <w:rFonts w:ascii="Arial" w:hAnsi="Arial" w:cs="Arial"/>
-                <w:sz w:val="24"/>
-                <w:szCs w:val="24"/>
-              </w:rPr>
-              <w:lastRenderedPageBreak/>
-              <w:t>Kein Fehler konkret, aber durch die Aufteilung Flight/PlaneTripInfo und die Attribute kann es zu Inkonsistenzen kommen. Flight speichert destination</w:t>
-            </w:r>
-            <w:r>
-              <w:rPr>
-                <w:rFonts w:ascii="Arial" w:hAnsi="Arial" w:cs="Arial"/>
-                <w:sz w:val="24"/>
-                <w:szCs w:val="24"/>
-              </w:rPr>
-              <w:t xml:space="preserve"> nochmals</w:t>
-            </w:r>
-            <w:r>
-              <w:rPr>
-                <w:rFonts w:ascii="Arial" w:hAnsi="Arial" w:cs="Arial"/>
-                <w:sz w:val="24"/>
-                <w:szCs w:val="24"/>
-              </w:rPr>
-              <w:t xml:space="preserve"> separat, aber könnte leicht auf stops zugreifen (erste Stelle)</w:t>
-            </w:r>
-            <w:r>
-              <w:rPr>
-                <w:rFonts w:ascii="Arial" w:hAnsi="Arial" w:cs="Arial"/>
-                <w:sz w:val="24"/>
-                <w:szCs w:val="24"/>
-              </w:rPr>
-              <w:t>, wenn es dort gespeichert wäre</w:t>
+              <w:t xml:space="preserve"> Person – person.h/person.cpp, etc.</w:t>
             </w:r>
           </w:p>
           <w:p>
@@ -958,24 +900,6 @@
               </w:rPr>
               <w:t>TestNoPersonalInfo versucht Person nur mit PlaneTrip zu initialisieren, aber dafür gibt es keinen Konstruktor und es kompiliert nicht?</w:t>
             </w:r>
-          </w:p>
-          <w:p>
-            <w:pPr>
-              <w:rPr>
-                <w:rFonts w:ascii="Arial" w:hAnsi="Arial" w:cs="Arial"/>
-                <w:sz w:val="24"/>
-                <w:szCs w:val="24"/>
-              </w:rPr>
-            </w:pPr>
-          </w:p>
-          <w:p>
-            <w:pPr>
-              <w:rPr>
-                <w:rFonts w:ascii="Arial" w:hAnsi="Arial" w:cs="Arial"/>
-                <w:sz w:val="24"/>
-                <w:szCs w:val="24"/>
-              </w:rPr>
-            </w:pPr>
           </w:p>
           <w:p>
             <w:pPr>
@@ -1009,7 +933,6 @@
                 <w:sz w:val="24"/>
                 <w:szCs w:val="24"/>
               </w:rPr>
-              <w:lastRenderedPageBreak/>
               <w:t>Abzug</w:t>
             </w:r>
           </w:p>
@@ -1109,17 +1032,6 @@
                 <w:szCs w:val="24"/>
               </w:rPr>
             </w:pPr>
-          </w:p>
-          <w:p>
-            <w:pPr>
-              <w:rPr>
-                <w:rFonts w:ascii="Arial" w:hAnsi="Arial" w:cs="Arial"/>
-                <w:b/>
-                <w:bCs/>
-                <w:sz w:val="24"/>
-                <w:szCs w:val="24"/>
-              </w:rPr>
-            </w:pPr>
             <w:r>
               <w:rPr>
                 <w:rFonts w:ascii="Arial" w:hAnsi="Arial" w:cs="Arial"/>
@@ -1140,93 +1052,6 @@
               </w:rPr>
               <w:t>2</w:t>
             </w:r>
-          </w:p>
-          <w:p>
-            <w:pPr>
-              <w:rPr>
-                <w:rFonts w:ascii="Arial" w:hAnsi="Arial" w:cs="Arial"/>
-                <w:b/>
-                <w:bCs/>
-                <w:sz w:val="24"/>
-                <w:szCs w:val="24"/>
-              </w:rPr>
-            </w:pPr>
-          </w:p>
-          <w:p>
-            <w:pPr>
-              <w:rPr>
-                <w:rFonts w:ascii="Arial" w:hAnsi="Arial" w:cs="Arial"/>
-                <w:b/>
-                <w:bCs/>
-                <w:sz w:val="24"/>
-                <w:szCs w:val="24"/>
-              </w:rPr>
-            </w:pPr>
-          </w:p>
-          <w:p>
-            <w:pPr>
-              <w:rPr>
-                <w:rFonts w:ascii="Arial" w:hAnsi="Arial" w:cs="Arial"/>
-                <w:b/>
-                <w:bCs/>
-                <w:sz w:val="24"/>
-                <w:szCs w:val="24"/>
-              </w:rPr>
-            </w:pPr>
-          </w:p>
-          <w:p>
-            <w:pPr>
-              <w:rPr>
-                <w:rFonts w:ascii="Arial" w:hAnsi="Arial" w:cs="Arial"/>
-                <w:b/>
-                <w:bCs/>
-                <w:sz w:val="24"/>
-                <w:szCs w:val="24"/>
-              </w:rPr>
-            </w:pPr>
-            <w:r>
-              <w:rPr>
-                <w:rFonts w:ascii="Arial" w:hAnsi="Arial" w:cs="Arial"/>
-                <w:b/>
-                <w:bCs/>
-                <w:sz w:val="24"/>
-                <w:szCs w:val="24"/>
-              </w:rPr>
-              <w:t>Hinweis</w:t>
-            </w:r>
-          </w:p>
-          <w:p>
-            <w:pPr>
-              <w:rPr>
-                <w:rFonts w:ascii="Arial" w:hAnsi="Arial" w:cs="Arial"/>
-                <w:b/>
-                <w:bCs/>
-                <w:sz w:val="24"/>
-                <w:szCs w:val="24"/>
-              </w:rPr>
-            </w:pPr>
-          </w:p>
-          <w:p>
-            <w:pPr>
-              <w:rPr>
-                <w:rFonts w:ascii="Arial" w:hAnsi="Arial" w:cs="Arial"/>
-                <w:b/>
-                <w:bCs/>
-                <w:sz w:val="24"/>
-                <w:szCs w:val="24"/>
-              </w:rPr>
-            </w:pPr>
-          </w:p>
-          <w:p>
-            <w:pPr>
-              <w:rPr>
-                <w:rFonts w:ascii="Arial" w:hAnsi="Arial" w:cs="Arial"/>
-                <w:b/>
-                <w:bCs/>
-                <w:sz w:val="24"/>
-                <w:szCs w:val="24"/>
-              </w:rPr>
-            </w:pPr>
           </w:p>
           <w:p>
             <w:pPr>
@@ -1292,21 +1117,13 @@
           <w:szCs w:val="24"/>
         </w:rPr>
       </w:pPr>
-    </w:p>
-    <w:p>
-      <w:pPr>
-        <w:rPr>
-          <w:rFonts w:ascii="Arial" w:hAnsi="Arial" w:cs="Arial"/>
-          <w:sz w:val="24"/>
-          <w:szCs w:val="24"/>
-        </w:rPr>
-      </w:pPr>
-      <w:r>
-        <w:rPr>
-          <w:rFonts w:ascii="Arial" w:hAnsi="Arial" w:cs="Arial"/>
-          <w:sz w:val="24"/>
-          <w:szCs w:val="24"/>
-        </w:rPr>
+      <w:r>
+        <w:rPr>
+          <w:rFonts w:ascii="Arial" w:hAnsi="Arial" w:cs="Arial"/>
+          <w:sz w:val="24"/>
+          <w:szCs w:val="24"/>
+        </w:rPr>
+        <w:lastRenderedPageBreak/>
         <w:t>Testfälle:</w:t>
       </w:r>
       <w:r>
@@ -1504,7 +1321,15 @@
       </w:r>
       <w:r>
         <w:tab/>
-        <w:t xml:space="preserve">xx von </w:t>
+      </w:r>
+      <w:r>
+        <w:t>4</w:t>
+      </w:r>
+      <w:r>
+        <w:t>3</w:t>
+      </w:r>
+      <w:r>
+        <w:t xml:space="preserve"> von </w:t>
       </w:r>
       <w:r>
         <w:t>70</w:t>
@@ -1728,7 +1553,15 @@
           <w:sz w:val="24"/>
           <w:szCs w:val="24"/>
         </w:rPr>
-        <w:t>28</w:t>
+        <w:t>2</w:t>
+      </w:r>
+      <w:r>
+        <w:rPr>
+          <w:rFonts w:ascii="Arial" w:hAnsi="Arial" w:cs="Arial"/>
+          <w:sz w:val="24"/>
+          <w:szCs w:val="24"/>
+        </w:rPr>
+        <w:t>8</w:t>
       </w:r>
       <w:r>
         <w:rPr>
@@ -1943,6 +1776,112 @@
               </w:rPr>
             </w:pPr>
           </w:p>
+          <w:p>
+            <w:pPr>
+              <w:rPr>
+                <w:rFonts w:ascii="Arial" w:hAnsi="Arial" w:cs="Arial"/>
+                <w:sz w:val="24"/>
+                <w:szCs w:val="24"/>
+              </w:rPr>
+            </w:pPr>
+            <w:r>
+              <w:rPr>
+                <w:rFonts w:ascii="Arial" w:hAnsi="Arial" w:cs="Arial"/>
+                <w:sz w:val="24"/>
+                <w:szCs w:val="24"/>
+              </w:rPr>
+              <w:t xml:space="preserve">Nun zur Beantwortung der Frage: Bei den Testfällen und einigen anderen Stellen im Code wurde auf das Schlüsselwort „new“ vergessen (also z.B. „Part p = Part(...)“ statt „Part* p = </w:t>
+            </w:r>
+            <w:r>
+              <w:rPr>
+                <w:rFonts w:ascii="Arial" w:hAnsi="Arial" w:cs="Arial"/>
+                <w:i/>
+                <w:iCs/>
+                <w:sz w:val="24"/>
+                <w:szCs w:val="24"/>
+              </w:rPr>
+              <w:t>new</w:t>
+            </w:r>
+            <w:r>
+              <w:rPr>
+                <w:rFonts w:ascii="Arial" w:hAnsi="Arial" w:cs="Arial"/>
+                <w:sz w:val="24"/>
+                <w:szCs w:val="24"/>
+              </w:rPr>
+              <w:t xml:space="preserve"> Part(...)“). Die Objekte existieren also nur statisch in der angelegten Methode und können daher auch nicht mit „delete“ freigegeben werden. Deswegen musste auch händisch mit &amp; auf Pointer konvertiert werden. </w:t>
+            </w:r>
+            <w:r>
+              <w:rPr>
+                <w:rFonts w:ascii="Arial" w:hAnsi="Arial" w:cs="Arial"/>
+                <w:sz w:val="24"/>
+                <w:szCs w:val="24"/>
+              </w:rPr>
+              <w:t xml:space="preserve">Die </w:t>
+            </w:r>
+            <w:r>
+              <w:rPr>
+                <w:rFonts w:ascii="Arial" w:hAnsi="Arial" w:cs="Arial"/>
+                <w:sz w:val="24"/>
+                <w:szCs w:val="24"/>
+              </w:rPr>
+              <w:t>V</w:t>
+            </w:r>
+            <w:r>
+              <w:rPr>
+                <w:rFonts w:ascii="Arial" w:hAnsi="Arial" w:cs="Arial"/>
+                <w:sz w:val="24"/>
+                <w:szCs w:val="24"/>
+              </w:rPr>
+              <w:t xml:space="preserve">orgehensweise mit delete parts[i] und anschließendem vector.clear() wäre sonst korrekt. </w:t>
+            </w:r>
+            <w:r>
+              <w:rPr>
+                <w:rFonts w:ascii="Arial" w:hAnsi="Arial" w:cs="Arial"/>
+                <w:sz w:val="24"/>
+                <w:szCs w:val="24"/>
+              </w:rPr>
+              <w:t>Hoffe das beantwortet deine Frage</w:t>
+            </w:r>
+            <w:r>
+              <w:rPr>
+                <w:rFonts w:ascii="Arial" w:hAnsi="Arial" w:cs="Arial"/>
+                <w:sz w:val="24"/>
+                <w:szCs w:val="24"/>
+              </w:rPr>
+              <w:t xml:space="preserve">. </w:t>
+            </w:r>
+            <w:r>
+              <w:rPr>
+                <mc:AlternateContent>
+                  <mc:Choice Requires="w16se">
+                    <w:rFonts w:ascii="Arial" w:hAnsi="Arial" w:cs="Arial"/>
+                  </mc:Choice>
+                  <mc:Fallback>
+                    <w:rFonts w:ascii="Segoe UI Emoji" w:eastAsia="Segoe UI Emoji" w:hAnsi="Segoe UI Emoji" w:cs="Segoe UI Emoji"/>
+                  </mc:Fallback>
+                </mc:AlternateContent>
+                <w:sz w:val="24"/>
+                <w:szCs w:val="24"/>
+              </w:rPr>
+              <mc:AlternateContent>
+                <mc:Choice Requires="w16se">
+                  <w16se:symEx w16se:font="Segoe UI Emoji" w16se:char="1F60A"/>
+                </mc:Choice>
+                <mc:Fallback>
+                  <w:t>😊</w:t>
+                </mc:Fallback>
+              </mc:AlternateContent>
+            </w:r>
+          </w:p>
+          <w:p>
+            <w:pPr>
+              <w:rPr>
+                <w:rFonts w:ascii="Arial" w:hAnsi="Arial" w:cs="Arial"/>
+                <w:sz w:val="24"/>
+                <w:szCs w:val="24"/>
+              </w:rPr>
+            </w:pPr>
+          </w:p>
         </w:tc>
         <w:tc>
           <w:tcPr>
@@ -2196,6 +2135,71 @@
               <w:t>-4</w:t>
             </w:r>
           </w:p>
+          <w:p>
+            <w:pPr>
+              <w:rPr>
+                <w:rFonts w:ascii="Arial" w:hAnsi="Arial" w:cs="Arial"/>
+                <w:b/>
+                <w:bCs/>
+                <w:sz w:val="24"/>
+                <w:szCs w:val="24"/>
+              </w:rPr>
+            </w:pPr>
+          </w:p>
+          <w:p>
+            <w:pPr>
+              <w:rPr>
+                <w:rFonts w:ascii="Arial" w:hAnsi="Arial" w:cs="Arial"/>
+                <w:b/>
+                <w:bCs/>
+                <w:sz w:val="24"/>
+                <w:szCs w:val="24"/>
+              </w:rPr>
+            </w:pPr>
+          </w:p>
+          <w:p>
+            <w:pPr>
+              <w:rPr>
+                <w:rFonts w:ascii="Arial" w:hAnsi="Arial" w:cs="Arial"/>
+                <w:b/>
+                <w:bCs/>
+                <w:sz w:val="24"/>
+                <w:szCs w:val="24"/>
+              </w:rPr>
+            </w:pPr>
+          </w:p>
+          <w:p>
+            <w:pPr>
+              <w:rPr>
+                <w:rFonts w:ascii="Arial" w:hAnsi="Arial" w:cs="Arial"/>
+                <w:b/>
+                <w:bCs/>
+                <w:sz w:val="24"/>
+                <w:szCs w:val="24"/>
+              </w:rPr>
+            </w:pPr>
+          </w:p>
+          <w:p>
+            <w:pPr>
+              <w:rPr>
+                <w:rFonts w:ascii="Arial" w:hAnsi="Arial" w:cs="Arial"/>
+                <w:b/>
+                <w:bCs/>
+                <w:sz w:val="24"/>
+                <w:szCs w:val="24"/>
+              </w:rPr>
+            </w:pPr>
+            <w:r>
+              <w:rPr>
+                <w:rFonts w:ascii="Arial" w:hAnsi="Arial" w:cs="Arial"/>
+                <w:b/>
+                <w:bCs/>
+                <w:sz w:val="24"/>
+                <w:szCs w:val="24"/>
+              </w:rPr>
+              <w:t>Hinweis</w:t>
+            </w:r>
+          </w:p>
         </w:tc>
       </w:tr>
     </w:tbl>
@@ -2222,6 +2226,7 @@
           <w:sz w:val="24"/>
           <w:szCs w:val="24"/>
         </w:rPr>
+        <w:lastRenderedPageBreak/>
         <w:t xml:space="preserve">Testfälle: </w:t>
       </w:r>
       <w:r>
@@ -2430,7 +2435,6 @@
                 <w:sz w:val="24"/>
                 <w:szCs w:val="24"/>
               </w:rPr>
-              <w:lastRenderedPageBreak/>
               <w:t>Name nicht zuweisbar von außen (existiert private) = daher auch alle equal mit Name „ „ (leer)</w:t>
             </w:r>
           </w:p>
@@ -2483,7 +2487,6 @@
                 <w:sz w:val="24"/>
                 <w:szCs w:val="24"/>
               </w:rPr>
-              <w:lastRenderedPageBreak/>
               <w:t>Abzug</w:t>
             </w:r>
           </w:p>
@@ -2871,7 +2874,7 @@
       <w:rPr>
         <w:noProof/>
       </w:rPr>
-      <w:t>12.02.2023</w:t>
+      <w:t>22.02.2023</w:t>
     </w:r>
     <w:r>
       <w:fldChar w:fldCharType="end"/>

</xml_diff>